<commit_message>
Documentation : Glossaire et historique rédigé Conclusion en cours de rédaction Manuel d'utilisation terminé Code : Corrections mineures
</commit_message>
<xml_diff>
--- a/docs/2019 - TPI Niels/Documentation/Niels Germann TPI - Manuel d utilisation - Application Joutes.docx
+++ b/docs/2019 - TPI Niels/Documentation/Niels Germann TPI - Manuel d utilisation - Application Joutes.docx
@@ -58,6 +58,7 @@
     </w:p>
     <w:p>
       <w:pPr>
+        <w:jc w:val="both"/>
         <w:rPr>
           <w:lang w:val="fr-CH"/>
         </w:rPr>
@@ -71,6 +72,7 @@
     </w:p>
     <w:p>
       <w:pPr>
+        <w:jc w:val="both"/>
         <w:rPr>
           <w:lang w:val="fr-CH"/>
         </w:rPr>
@@ -169,6 +171,23 @@
           </wp:inline>
         </w:drawing>
       </w:r>
+    </w:p>
+    <w:p>
+      <w:pPr>
+        <w:rPr>
+          <w:noProof/>
+          <w:lang w:val="fr-CH" w:eastAsia="fr-CH"/>
+        </w:rPr>
+      </w:pPr>
+    </w:p>
+    <w:p>
+      <w:pPr>
+        <w:jc w:val="both"/>
+        <w:rPr>
+          <w:noProof/>
+          <w:lang w:val="fr-CH" w:eastAsia="fr-CH"/>
+        </w:rPr>
+      </w:pPr>
       <w:r>
         <w:rPr>
           <w:noProof/>
@@ -195,6 +214,43 @@
       <w:pPr>
         <w:rPr>
           <w:lang w:val="fr-CH"/>
+        </w:rPr>
+      </w:pPr>
+    </w:p>
+    <w:p>
+      <w:pPr>
+        <w:rPr>
+          <w:lang w:val="fr-CH"/>
+        </w:rPr>
+      </w:pPr>
+    </w:p>
+    <w:p>
+      <w:pPr>
+        <w:rPr>
+          <w:lang w:val="fr-CH"/>
+        </w:rPr>
+      </w:pPr>
+    </w:p>
+    <w:p>
+      <w:pPr>
+        <w:rPr>
+          <w:lang w:val="fr-CH"/>
+        </w:rPr>
+      </w:pPr>
+    </w:p>
+    <w:p>
+      <w:pPr>
+        <w:rPr>
+          <w:noProof/>
+          <w:lang w:val="fr-CH" w:eastAsia="fr-CH"/>
+        </w:rPr>
+      </w:pPr>
+    </w:p>
+    <w:p>
+      <w:pPr>
+        <w:rPr>
+          <w:noProof/>
+          <w:lang w:val="fr-CH" w:eastAsia="fr-CH"/>
         </w:rPr>
       </w:pPr>
       <w:r>
@@ -204,9 +260,17 @@
         </w:rPr>
         <w:lastRenderedPageBreak/>
         <w:drawing>
-          <wp:inline distT="0" distB="0" distL="0" distR="0" wp14:anchorId="1B799D43" wp14:editId="2392D50E">
-            <wp:extent cx="5676405" cy="4452133"/>
-            <wp:effectExtent l="0" t="0" r="635" b="5715"/>
+          <wp:anchor distT="0" distB="0" distL="114300" distR="114300" simplePos="0" relativeHeight="251659264" behindDoc="0" locked="0" layoutInCell="1" allowOverlap="1">
+            <wp:simplePos x="0" y="0"/>
+            <wp:positionH relativeFrom="margin">
+              <wp:align>center</wp:align>
+            </wp:positionH>
+            <wp:positionV relativeFrom="paragraph">
+              <wp:posOffset>441960</wp:posOffset>
+            </wp:positionV>
+            <wp:extent cx="5782945" cy="4039870"/>
+            <wp:effectExtent l="0" t="0" r="8255" b="0"/>
+            <wp:wrapSquare wrapText="bothSides"/>
             <wp:docPr id="2" name="Image 2"/>
             <wp:cNvGraphicFramePr>
               <a:graphicFrameLocks xmlns:a="http://schemas.openxmlformats.org/drawingml/2006/main" noChangeAspect="1"/>
@@ -219,14 +283,174 @@
                     <pic:cNvPicPr/>
                   </pic:nvPicPr>
                   <pic:blipFill rotWithShape="1">
-                    <a:blip r:embed="rId7"/>
-                    <a:srcRect r="43724" b="21533"/>
+                    <a:blip r:embed="rId7">
+                      <a:extLst>
+                        <a:ext uri="{28A0092B-C50C-407E-A947-70E740481C1C}">
+                          <a14:useLocalDpi xmlns:a14="http://schemas.microsoft.com/office/drawing/2010/main" val="0"/>
+                        </a:ext>
+                      </a:extLst>
+                    </a:blip>
+                    <a:srcRect t="8582" r="43724" b="21533"/>
                     <a:stretch/>
                   </pic:blipFill>
                   <pic:spPr bwMode="auto">
                     <a:xfrm>
                       <a:off x="0" y="0"/>
-                      <a:ext cx="5766126" cy="4522503"/>
+                      <a:ext cx="5782945" cy="4039870"/>
+                    </a:xfrm>
+                    <a:prstGeom prst="rect">
+                      <a:avLst/>
+                    </a:prstGeom>
+                    <a:ln>
+                      <a:noFill/>
+                    </a:ln>
+                    <a:extLst>
+                      <a:ext uri="{53640926-AAD7-44D8-BBD7-CCE9431645EC}">
+                        <a14:shadowObscured xmlns:a14="http://schemas.microsoft.com/office/drawing/2010/main"/>
+                      </a:ext>
+                    </a:extLst>
+                  </pic:spPr>
+                </pic:pic>
+              </a:graphicData>
+            </a:graphic>
+            <wp14:sizeRelH relativeFrom="page">
+              <wp14:pctWidth>0</wp14:pctWidth>
+            </wp14:sizeRelH>
+            <wp14:sizeRelV relativeFrom="page">
+              <wp14:pctHeight>0</wp14:pctHeight>
+            </wp14:sizeRelV>
+          </wp:anchor>
+        </w:drawing>
+      </w:r>
+    </w:p>
+    <w:p>
+      <w:pPr>
+        <w:rPr>
+          <w:noProof/>
+          <w:lang w:val="fr-CH" w:eastAsia="fr-CH"/>
+        </w:rPr>
+      </w:pPr>
+    </w:p>
+    <w:p>
+      <w:pPr>
+        <w:rPr>
+          <w:noProof/>
+          <w:lang w:val="fr-CH" w:eastAsia="fr-CH"/>
+        </w:rPr>
+      </w:pPr>
+    </w:p>
+    <w:p>
+      <w:pPr>
+        <w:rPr>
+          <w:lang w:val="fr-CH"/>
+        </w:rPr>
+      </w:pPr>
+      <w:r>
+        <w:rPr>
+          <w:noProof/>
+          <w:lang w:val="fr-CH" w:eastAsia="fr-CH"/>
+        </w:rPr>
+        <w:t xml:space="preserve">Maintenant, </w:t>
+      </w:r>
+      <w:r>
+        <w:rPr>
+          <w:noProof/>
+          <w:lang w:val="fr-CH" w:eastAsia="fr-CH"/>
+        </w:rPr>
+        <w:t xml:space="preserve">veuillez </w:t>
+      </w:r>
+      <w:r>
+        <w:rPr>
+          <w:noProof/>
+          <w:lang w:val="fr-CH" w:eastAsia="fr-CH"/>
+        </w:rPr>
+        <w:t xml:space="preserve">cliquez sur le tournoi dont vous voulez avoir accès </w:t>
+      </w:r>
+      <w:r>
+        <w:rPr>
+          <w:noProof/>
+          <w:lang w:val="fr-CH" w:eastAsia="fr-CH"/>
+        </w:rPr>
+        <w:t>au</w:t>
+      </w:r>
+      <w:bookmarkStart w:id="0" w:name="_GoBack"/>
+      <w:bookmarkEnd w:id="0"/>
+      <w:r>
+        <w:rPr>
+          <w:noProof/>
+          <w:lang w:val="fr-CH" w:eastAsia="fr-CH"/>
+        </w:rPr>
+        <w:t xml:space="preserve"> classement général.</w:t>
+      </w:r>
+      <w:r>
+        <w:rPr>
+          <w:noProof/>
+          <w:lang w:val="fr-CH" w:eastAsia="fr-CH"/>
+        </w:rPr>
+        <w:t xml:space="preserve"> </w:t>
+      </w:r>
+    </w:p>
+    <w:p>
+      <w:pPr>
+        <w:rPr>
+          <w:lang w:val="fr-CH"/>
+        </w:rPr>
+      </w:pPr>
+      <w:r>
+        <w:rPr>
+          <w:lang w:val="fr-CH"/>
+        </w:rPr>
+        <w:t>Si le tournoi est fini</w:t>
+      </w:r>
+      <w:r>
+        <w:rPr>
+          <w:lang w:val="fr-CH"/>
+        </w:rPr>
+        <w:t xml:space="preserve"> (pools finies)</w:t>
+      </w:r>
+      <w:r>
+        <w:rPr>
+          <w:lang w:val="fr-CH"/>
+        </w:rPr>
+        <w:t>, le classement général de ce dernier s’affichera.</w:t>
+      </w:r>
+    </w:p>
+    <w:p>
+      <w:pPr>
+        <w:rPr>
+          <w:lang w:val="fr-CH"/>
+        </w:rPr>
+      </w:pPr>
+      <w:r>
+        <w:rPr>
+          <w:noProof/>
+          <w:lang w:val="fr-CH" w:eastAsia="fr-CH"/>
+        </w:rPr>
+        <w:lastRenderedPageBreak/>
+        <w:drawing>
+          <wp:inline distT="0" distB="0" distL="0" distR="0" wp14:anchorId="27B5B374" wp14:editId="1A29FE2C">
+            <wp:extent cx="5936990" cy="5009862"/>
+            <wp:effectExtent l="0" t="0" r="6985" b="635"/>
+            <wp:docPr id="3" name="Image 3"/>
+            <wp:cNvGraphicFramePr>
+              <a:graphicFrameLocks xmlns:a="http://schemas.openxmlformats.org/drawingml/2006/main" noChangeAspect="1"/>
+            </wp:cNvGraphicFramePr>
+            <a:graphic xmlns:a="http://schemas.openxmlformats.org/drawingml/2006/main">
+              <a:graphicData uri="http://schemas.openxmlformats.org/drawingml/2006/picture">
+                <pic:pic xmlns:pic="http://schemas.openxmlformats.org/drawingml/2006/picture">
+                  <pic:nvPicPr>
+                    <pic:cNvPr id="1" name=""/>
+                    <pic:cNvPicPr/>
+                  </pic:nvPicPr>
+                  <pic:blipFill rotWithShape="1">
+                    <a:blip r:embed="rId8"/>
+                    <a:srcRect t="8641" r="42142" b="4565"/>
+                    <a:stretch/>
+                  </pic:blipFill>
+                  <pic:spPr bwMode="auto">
+                    <a:xfrm>
+                      <a:off x="0" y="0"/>
+                      <a:ext cx="5951585" cy="5022178"/>
                     </a:xfrm>
                     <a:prstGeom prst="rect">
                       <a:avLst/>
@@ -253,51 +477,169 @@
           <w:lang w:val="fr-CH"/>
         </w:rPr>
       </w:pPr>
-      <w:r>
-        <w:rPr>
-          <w:noProof/>
-          <w:lang w:val="fr-CH" w:eastAsia="fr-CH"/>
-        </w:rPr>
-        <w:t>Maintenant, cliquez sur le tournoi dont vous voulez avoir accès à son classement général.</w:t>
-      </w:r>
-      <w:r>
-        <w:rPr>
-          <w:noProof/>
-          <w:lang w:val="fr-CH" w:eastAsia="fr-CH"/>
-        </w:rPr>
-        <w:t xml:space="preserve"> </w:t>
-      </w:r>
-    </w:p>
-    <w:p>
-      <w:pPr>
-        <w:rPr>
-          <w:lang w:val="fr-CH"/>
-        </w:rPr>
-      </w:pPr>
-      <w:r>
-        <w:rPr>
-          <w:lang w:val="fr-CH"/>
-        </w:rPr>
-        <w:t>Si le tournoi est fini, le classement général de ce dernier s’affichera.</w:t>
-      </w:r>
-    </w:p>
-    <w:p>
-      <w:pPr>
-        <w:rPr>
-          <w:lang w:val="fr-CH"/>
-        </w:rPr>
-      </w:pPr>
-      <w:r>
-        <w:rPr>
-          <w:noProof/>
-          <w:lang w:val="fr-CH" w:eastAsia="fr-CH"/>
+    </w:p>
+    <w:p>
+      <w:pPr>
+        <w:rPr>
+          <w:lang w:val="fr-CH"/>
+        </w:rPr>
+      </w:pPr>
+    </w:p>
+    <w:p>
+      <w:pPr>
+        <w:rPr>
+          <w:lang w:val="fr-CH"/>
+        </w:rPr>
+      </w:pPr>
+    </w:p>
+    <w:p>
+      <w:pPr>
+        <w:rPr>
+          <w:lang w:val="fr-CH"/>
+        </w:rPr>
+      </w:pPr>
+    </w:p>
+    <w:p>
+      <w:pPr>
+        <w:rPr>
+          <w:lang w:val="fr-CH"/>
+        </w:rPr>
+      </w:pPr>
+    </w:p>
+    <w:p>
+      <w:pPr>
+        <w:rPr>
+          <w:lang w:val="fr-CH"/>
+        </w:rPr>
+      </w:pPr>
+    </w:p>
+    <w:p>
+      <w:pPr>
+        <w:rPr>
+          <w:lang w:val="fr-CH"/>
+        </w:rPr>
+      </w:pPr>
+    </w:p>
+    <w:p>
+      <w:pPr>
+        <w:rPr>
+          <w:lang w:val="fr-CH"/>
+        </w:rPr>
+      </w:pPr>
+    </w:p>
+    <w:p>
+      <w:pPr>
+        <w:rPr>
+          <w:lang w:val="fr-CH"/>
+        </w:rPr>
+      </w:pPr>
+    </w:p>
+    <w:p>
+      <w:pPr>
+        <w:rPr>
+          <w:b/>
+          <w:lang w:val="fr-CH"/>
+        </w:rPr>
+      </w:pPr>
+      <w:r>
+        <w:rPr>
+          <w:b/>
+          <w:lang w:val="fr-CH"/>
+        </w:rPr>
+        <w:t xml:space="preserve">Accès au classement général, en passant par la page d’historique des tournois par sport </w:t>
+      </w:r>
+      <w:r>
+        <w:rPr>
+          <w:b/>
+          <w:lang w:val="fr-CH"/>
+        </w:rPr>
+        <w:t xml:space="preserve">pour une duplication de tournoi </w:t>
+      </w:r>
+    </w:p>
+    <w:p>
+      <w:pPr>
+        <w:rPr>
+          <w:b/>
+          <w:lang w:val="fr-CH"/>
+        </w:rPr>
+      </w:pPr>
+      <w:r>
+        <w:rPr>
+          <w:b/>
+          <w:lang w:val="fr-CH"/>
         </w:rPr>
         <w:lastRenderedPageBreak/>
+        <w:t>(Fonctionnalité 1 et 2)</w:t>
+      </w:r>
+      <w:r>
+        <w:rPr>
+          <w:b/>
+          <w:lang w:val="fr-CH"/>
+        </w:rPr>
+        <w:t xml:space="preserve"> vue admin</w:t>
+      </w:r>
+    </w:p>
+    <w:p>
+      <w:pPr>
+        <w:rPr>
+          <w:lang w:val="fr-CH"/>
+        </w:rPr>
+      </w:pPr>
+      <w:r>
+        <w:rPr>
+          <w:lang w:val="fr-CH"/>
+        </w:rPr>
+        <w:t>En tant qu’administrateur, vous pouvez dupliquer la formule d’un tournoi dans un nouveau. En choisissant son sport ainsi que dans quel évènement l’enregistrer.</w:t>
+      </w:r>
+    </w:p>
+    <w:p>
+      <w:pPr>
+        <w:rPr>
+          <w:lang w:val="fr-CH"/>
+        </w:rPr>
+      </w:pPr>
+      <w:r>
+        <w:rPr>
+          <w:lang w:val="fr-CH"/>
+        </w:rPr>
+        <w:t>Tout d’abord</w:t>
+      </w:r>
+      <w:r>
+        <w:rPr>
+          <w:lang w:val="fr-CH"/>
+        </w:rPr>
+        <w:t xml:space="preserve"> cliquer sur le bouton « classement général » sur la gauche. Vous serez redirigez sur la page qui permet de trier la liste des tournois par sport. </w:t>
+      </w:r>
+    </w:p>
+    <w:p>
+      <w:pPr>
+        <w:rPr>
+          <w:lang w:val="fr-CH"/>
+        </w:rPr>
+      </w:pPr>
+      <w:r>
+        <w:rPr>
+          <w:lang w:val="fr-CH"/>
+        </w:rPr>
+        <w:t>Une fois sur cette page, veuillez sélectionner le sport du tournoi dont vous voulez voir le classement général, puis appuyez sur afficher.</w:t>
+      </w:r>
+    </w:p>
+    <w:p>
+      <w:pPr>
+        <w:rPr>
+          <w:lang w:val="fr-CH"/>
+        </w:rPr>
+      </w:pPr>
+      <w:r>
+        <w:rPr>
+          <w:noProof/>
+          <w:lang w:val="fr-CH" w:eastAsia="fr-CH"/>
+        </w:rPr>
         <w:drawing>
-          <wp:inline distT="0" distB="0" distL="0" distR="0" wp14:anchorId="27B5B374" wp14:editId="1A29FE2C">
-            <wp:extent cx="5937662" cy="5509249"/>
-            <wp:effectExtent l="0" t="0" r="6350" b="0"/>
-            <wp:docPr id="3" name="Image 3"/>
+          <wp:inline distT="0" distB="0" distL="0" distR="0" wp14:anchorId="134CDC63" wp14:editId="06AF86AE">
+            <wp:extent cx="5972810" cy="3373841"/>
+            <wp:effectExtent l="0" t="0" r="8890" b="0"/>
+            <wp:docPr id="6" name="Image 6"/>
             <wp:cNvGraphicFramePr>
               <a:graphicFrameLocks xmlns:a="http://schemas.openxmlformats.org/drawingml/2006/main" noChangeAspect="1"/>
             </wp:cNvGraphicFramePr>
@@ -309,14 +651,14 @@
                     <pic:cNvPicPr/>
                   </pic:nvPicPr>
                   <pic:blipFill rotWithShape="1">
-                    <a:blip r:embed="rId8"/>
-                    <a:srcRect r="42142" b="4566"/>
+                    <a:blip r:embed="rId6"/>
+                    <a:srcRect t="8130" r="52869" b="44535"/>
                     <a:stretch/>
                   </pic:blipFill>
                   <pic:spPr bwMode="auto">
                     <a:xfrm>
                       <a:off x="0" y="0"/>
-                      <a:ext cx="5951585" cy="5522167"/>
+                      <a:ext cx="5972810" cy="3373841"/>
                     </a:xfrm>
                     <a:prstGeom prst="rect">
                       <a:avLst/>
@@ -364,136 +706,46 @@
           <w:lang w:val="fr-CH"/>
         </w:rPr>
       </w:pPr>
-    </w:p>
-    <w:p>
-      <w:pPr>
-        <w:rPr>
-          <w:lang w:val="fr-CH"/>
-        </w:rPr>
-      </w:pPr>
-    </w:p>
-    <w:p>
-      <w:pPr>
-        <w:rPr>
-          <w:lang w:val="fr-CH"/>
-        </w:rPr>
-      </w:pPr>
-    </w:p>
-    <w:p>
-      <w:pPr>
-        <w:rPr>
-          <w:lang w:val="fr-CH"/>
-        </w:rPr>
-      </w:pPr>
-    </w:p>
-    <w:p>
-      <w:pPr>
-        <w:rPr>
-          <w:lang w:val="fr-CH"/>
-        </w:rPr>
-      </w:pPr>
-    </w:p>
-    <w:p>
-      <w:pPr>
-        <w:rPr>
-          <w:lang w:val="fr-CH"/>
-        </w:rPr>
-      </w:pPr>
-    </w:p>
-    <w:p>
-      <w:pPr>
-        <w:rPr>
-          <w:b/>
-          <w:lang w:val="fr-CH"/>
-        </w:rPr>
-      </w:pPr>
-      <w:r>
-        <w:rPr>
-          <w:b/>
-          <w:lang w:val="fr-CH"/>
+      <w:r>
+        <w:rPr>
+          <w:lang w:val="fr-CH"/>
+        </w:rPr>
+        <w:t>Après avoir accéder à la page du classement général, et en ayant choisi un sport dans la liste déroulante et en l’ayant validé, comme dans la marche à suivre d’avant, vous aurez accès à de nouvelles options pour chaque tournoi :</w:t>
+      </w:r>
+    </w:p>
+    <w:p>
+      <w:pPr>
+        <w:rPr>
+          <w:noProof/>
+          <w:lang w:val="fr-CH" w:eastAsia="fr-CH"/>
+        </w:rPr>
+      </w:pPr>
+    </w:p>
+    <w:p>
+      <w:pPr>
+        <w:rPr>
+          <w:lang w:val="fr-CH"/>
+        </w:rPr>
+      </w:pPr>
+      <w:r>
+        <w:rPr>
+          <w:noProof/>
+          <w:lang w:val="fr-CH" w:eastAsia="fr-CH"/>
         </w:rPr>
         <w:lastRenderedPageBreak/>
-        <w:t xml:space="preserve">Accès au classement général, en passant par la page d’historique des tournois par sport </w:t>
-      </w:r>
-      <w:r>
-        <w:rPr>
-          <w:b/>
-          <w:lang w:val="fr-CH"/>
-        </w:rPr>
-        <w:t xml:space="preserve">pour une duplication de tournoi </w:t>
-      </w:r>
-    </w:p>
-    <w:p>
-      <w:pPr>
-        <w:rPr>
-          <w:b/>
-          <w:lang w:val="fr-CH"/>
-        </w:rPr>
-      </w:pPr>
-      <w:r>
-        <w:rPr>
-          <w:b/>
-          <w:lang w:val="fr-CH"/>
-        </w:rPr>
-        <w:t>(Fonctionnalité 1 et 2)</w:t>
-      </w:r>
-      <w:r>
-        <w:rPr>
-          <w:b/>
-          <w:lang w:val="fr-CH"/>
-        </w:rPr>
-        <w:t xml:space="preserve"> </w:t>
-      </w:r>
-      <w:r>
-        <w:rPr>
-          <w:b/>
-          <w:lang w:val="fr-CH"/>
-        </w:rPr>
-        <w:t>vue admin</w:t>
-      </w:r>
-    </w:p>
-    <w:p>
-      <w:pPr>
-        <w:rPr>
-          <w:lang w:val="fr-CH"/>
-        </w:rPr>
-      </w:pPr>
-      <w:r>
-        <w:rPr>
-          <w:lang w:val="fr-CH"/>
-        </w:rPr>
-        <w:t>En tant qu’administrateur, vous pouvez dupliquer la formule d’un tournoi dans un nouveau. En choisissant son sport ainsi que dans quel évènement l’enregistrer.</w:t>
-      </w:r>
-    </w:p>
-    <w:p>
-      <w:pPr>
-        <w:rPr>
-          <w:lang w:val="fr-CH"/>
-        </w:rPr>
-      </w:pPr>
-      <w:r>
-        <w:rPr>
-          <w:lang w:val="fr-CH"/>
-        </w:rPr>
-        <w:t>Après avoir accéder à la page du classement général, et en ayant choisi un sport dans la liste déroulante et en l’ayant validé, comme dans la marche à suivre d’avant, vous aurez accès à de nouvelles options pour chaque tournoi :</w:t>
-      </w:r>
-    </w:p>
-    <w:p>
-      <w:pPr>
-        <w:rPr>
-          <w:lang w:val="fr-CH"/>
-        </w:rPr>
-      </w:pPr>
-      <w:r>
-        <w:rPr>
-          <w:noProof/>
-          <w:lang w:val="fr-CH" w:eastAsia="fr-CH"/>
-        </w:rPr>
         <w:drawing>
-          <wp:inline distT="0" distB="0" distL="0" distR="0" wp14:anchorId="1106320A" wp14:editId="6DD4C30B">
-            <wp:extent cx="5712031" cy="4703268"/>
-            <wp:effectExtent l="0" t="0" r="3175" b="2540"/>
-            <wp:docPr id="5" name="Image 5"/>
+          <wp:anchor distT="0" distB="0" distL="114300" distR="114300" simplePos="0" relativeHeight="251658240" behindDoc="0" locked="0" layoutInCell="1" allowOverlap="1">
+            <wp:simplePos x="0" y="0"/>
+            <wp:positionH relativeFrom="margin">
+              <wp:align>center</wp:align>
+            </wp:positionH>
+            <wp:positionV relativeFrom="paragraph">
+              <wp:posOffset>2730</wp:posOffset>
+            </wp:positionV>
+            <wp:extent cx="5070198" cy="7113319"/>
+            <wp:effectExtent l="0" t="0" r="0" b="0"/>
+            <wp:wrapSquare wrapText="bothSides"/>
+            <wp:docPr id="8" name="Image 8"/>
             <wp:cNvGraphicFramePr>
               <a:graphicFrameLocks xmlns:a="http://schemas.openxmlformats.org/drawingml/2006/main" noChangeAspect="1"/>
             </wp:cNvGraphicFramePr>
@@ -501,22 +753,31 @@
               <a:graphicData uri="http://schemas.openxmlformats.org/drawingml/2006/picture">
                 <pic:pic xmlns:pic="http://schemas.openxmlformats.org/drawingml/2006/picture">
                   <pic:nvPicPr>
-                    <pic:cNvPr id="1" name=""/>
-                    <pic:cNvPicPr/>
+                    <pic:cNvPr id="0" name="Picture 1"/>
+                    <pic:cNvPicPr>
+                      <a:picLocks noChangeAspect="1" noChangeArrowheads="1"/>
+                    </pic:cNvPicPr>
                   </pic:nvPicPr>
                   <pic:blipFill rotWithShape="1">
-                    <a:blip r:embed="rId9"/>
-                    <a:srcRect t="8838" r="50493" b="18694"/>
+                    <a:blip r:embed="rId9">
+                      <a:extLst>
+                        <a:ext uri="{28A0092B-C50C-407E-A947-70E740481C1C}">
+                          <a14:useLocalDpi xmlns:a14="http://schemas.microsoft.com/office/drawing/2010/main" val="0"/>
+                        </a:ext>
+                      </a:extLst>
+                    </a:blip>
+                    <a:srcRect r="60463"/>
                     <a:stretch/>
                   </pic:blipFill>
                   <pic:spPr bwMode="auto">
                     <a:xfrm>
                       <a:off x="0" y="0"/>
-                      <a:ext cx="5722579" cy="4711953"/>
+                      <a:ext cx="5070198" cy="7113319"/>
                     </a:xfrm>
                     <a:prstGeom prst="rect">
                       <a:avLst/>
                     </a:prstGeom>
+                    <a:noFill/>
                     <a:ln>
                       <a:noFill/>
                     </a:ln>
@@ -529,12 +790,19 @@
                 </pic:pic>
               </a:graphicData>
             </a:graphic>
-          </wp:inline>
+            <wp14:sizeRelH relativeFrom="page">
+              <wp14:pctWidth>0</wp14:pctWidth>
+            </wp14:sizeRelH>
+            <wp14:sizeRelV relativeFrom="page">
+              <wp14:pctHeight>0</wp14:pctHeight>
+            </wp14:sizeRelV>
+          </wp:anchor>
         </w:drawing>
       </w:r>
     </w:p>
     <w:p>
       <w:pPr>
+        <w:jc w:val="both"/>
         <w:rPr>
           <w:lang w:val="fr-CH"/>
         </w:rPr>
@@ -548,6 +816,7 @@
     </w:p>
     <w:p>
       <w:pPr>
+        <w:jc w:val="both"/>
         <w:rPr>
           <w:lang w:val="fr-CH"/>
         </w:rPr>
@@ -564,22 +833,6 @@
         </w:rPr>
         <w:t xml:space="preserve"> La vue en revanche est faite, et les données affichées sont correctes.</w:t>
       </w:r>
-      <w:bookmarkStart w:id="0" w:name="_GoBack"/>
-      <w:bookmarkEnd w:id="0"/>
-    </w:p>
-    <w:p>
-      <w:pPr>
-        <w:rPr>
-          <w:lang w:val="fr-CH"/>
-        </w:rPr>
-      </w:pPr>
-    </w:p>
-    <w:p>
-      <w:pPr>
-        <w:rPr>
-          <w:lang w:val="fr-CH"/>
-        </w:rPr>
-      </w:pPr>
     </w:p>
     <w:p>
       <w:pPr>
@@ -680,6 +933,7 @@
     </w:p>
     <w:p>
       <w:pPr>
+        <w:jc w:val="both"/>
         <w:rPr>
           <w:lang w:val="fr-CH"/>
         </w:rPr>
@@ -693,6 +947,7 @@
     </w:p>
     <w:p>
       <w:pPr>
+        <w:jc w:val="both"/>
         <w:rPr>
           <w:lang w:val="fr-CH"/>
         </w:rPr>

</xml_diff>